<commit_message>
Update 2/22/2025 9:21AM EST
Updates as of 9:21AM EST on 2/22/2025.
</commit_message>
<xml_diff>
--- a/&GENERAL/20250215 - Global United Defense, Inc. - General War Crime Prevention Security Systems - v1.0.1.69.docx
+++ b/&GENERAL/20250215 - Global United Defense, Inc. - General War Crime Prevention Security Systems - v1.0.1.69.docx
@@ -25362,7 +25362,6 @@
         </w:rPr>
         <w:t xml:space="preserve"> </w:t>
       </w:r>
-      <w:proofErr w:type="gramStart"/>
       <w:r>
         <w:rPr>
           <w:b/>
@@ -25383,15 +25382,7 @@
           <w:b/>
           <w:bCs/>
         </w:rPr>
-        <w:t xml:space="preserve">   </w:t>
-      </w:r>
-      <w:proofErr w:type="gramEnd"/>
-      <w:r>
-        <w:rPr>
-          <w:b/>
-          <w:bCs/>
-        </w:rPr>
-        <w:t xml:space="preserve">                                                                                                                                        </w:t>
+        <w:t xml:space="preserve">                                                                                                                                           </w:t>
       </w:r>
       <w:r>
         <w:rPr>

</xml_diff>